<commit_message>
lab 1 bpa improve
</commit_message>
<xml_diff>
--- a/info/1/1.docx
+++ b/info/1/1.docx
@@ -713,7 +713,7 @@
           <w:szCs w:val="24"/>
           <w:lang w:val="ru-RU"/>
         </w:rPr>
-        <w:instrText xml:space="preserve"> HYPERLINK \l _Toc1667353029 </w:instrText>
+        <w:instrText xml:space="preserve"> HYPERLINK \l _Toc361194782 </w:instrText>
       </w:r>
       <w:r>
         <w:rPr>
@@ -737,13 +737,13 @@
         <w:fldChar w:fldCharType="begin"/>
       </w:r>
       <w:r>
-        <w:instrText xml:space="preserve"> PAGEREF _Toc1667353029 \h </w:instrText>
+        <w:instrText xml:space="preserve"> PAGEREF _Toc361194782 \h </w:instrText>
       </w:r>
       <w:r>
         <w:fldChar w:fldCharType="separate"/>
       </w:r>
       <w:r>
-        <w:t>2</w:t>
+        <w:t>3</w:t>
       </w:r>
       <w:r>
         <w:fldChar w:fldCharType="end"/>
@@ -778,7 +778,7 @@
           <w:szCs w:val="24"/>
           <w:lang w:val="ru-RU"/>
         </w:rPr>
-        <w:instrText xml:space="preserve"> HYPERLINK \l _Toc1140958279 </w:instrText>
+        <w:instrText xml:space="preserve"> HYPERLINK \l _Toc385691597 </w:instrText>
       </w:r>
       <w:r>
         <w:rPr>
@@ -801,13 +801,13 @@
         <w:fldChar w:fldCharType="begin"/>
       </w:r>
       <w:r>
-        <w:instrText xml:space="preserve"> PAGEREF _Toc1140958279 \h </w:instrText>
+        <w:instrText xml:space="preserve"> PAGEREF _Toc385691597 \h </w:instrText>
       </w:r>
       <w:r>
         <w:fldChar w:fldCharType="separate"/>
       </w:r>
       <w:r>
-        <w:t>3</w:t>
+        <w:t>4</w:t>
       </w:r>
       <w:r>
         <w:fldChar w:fldCharType="end"/>
@@ -842,7 +842,7 @@
           <w:szCs w:val="24"/>
           <w:lang w:val="ru-RU"/>
         </w:rPr>
-        <w:instrText xml:space="preserve"> HYPERLINK \l _Toc1294087973 </w:instrText>
+        <w:instrText xml:space="preserve"> HYPERLINK \l _Toc2143380175 </w:instrText>
       </w:r>
       <w:r>
         <w:rPr>
@@ -866,13 +866,13 @@
         <w:fldChar w:fldCharType="begin"/>
       </w:r>
       <w:r>
-        <w:instrText xml:space="preserve"> PAGEREF _Toc1294087973 \h </w:instrText>
+        <w:instrText xml:space="preserve"> PAGEREF _Toc2143380175 \h </w:instrText>
       </w:r>
       <w:r>
         <w:fldChar w:fldCharType="separate"/>
       </w:r>
       <w:r>
-        <w:t>3</w:t>
+        <w:t>4</w:t>
       </w:r>
       <w:r>
         <w:fldChar w:fldCharType="end"/>
@@ -907,7 +907,7 @@
           <w:szCs w:val="24"/>
           <w:lang w:val="ru-RU"/>
         </w:rPr>
-        <w:instrText xml:space="preserve"> HYPERLINK \l _Toc1668479783 </w:instrText>
+        <w:instrText xml:space="preserve"> HYPERLINK \l _Toc268192160 </w:instrText>
       </w:r>
       <w:r>
         <w:rPr>
@@ -931,13 +931,13 @@
         <w:fldChar w:fldCharType="begin"/>
       </w:r>
       <w:r>
-        <w:instrText xml:space="preserve"> PAGEREF _Toc1668479783 \h </w:instrText>
+        <w:instrText xml:space="preserve"> PAGEREF _Toc268192160 \h </w:instrText>
       </w:r>
       <w:r>
         <w:fldChar w:fldCharType="separate"/>
       </w:r>
       <w:r>
-        <w:t>3</w:t>
+        <w:t>4</w:t>
       </w:r>
       <w:r>
         <w:fldChar w:fldCharType="end"/>
@@ -972,7 +972,7 @@
           <w:szCs w:val="24"/>
           <w:lang w:val="ru-RU"/>
         </w:rPr>
-        <w:instrText xml:space="preserve"> HYPERLINK \l _Toc561537943 </w:instrText>
+        <w:instrText xml:space="preserve"> HYPERLINK \l _Toc1094246828 </w:instrText>
       </w:r>
       <w:r>
         <w:rPr>
@@ -996,13 +996,13 @@
         <w:fldChar w:fldCharType="begin"/>
       </w:r>
       <w:r>
-        <w:instrText xml:space="preserve"> PAGEREF _Toc561537943 \h </w:instrText>
+        <w:instrText xml:space="preserve"> PAGEREF _Toc1094246828 \h </w:instrText>
       </w:r>
       <w:r>
         <w:fldChar w:fldCharType="separate"/>
       </w:r>
       <w:r>
-        <w:t>3</w:t>
+        <w:t>4</w:t>
       </w:r>
       <w:r>
         <w:fldChar w:fldCharType="end"/>
@@ -1037,7 +1037,7 @@
           <w:szCs w:val="24"/>
           <w:lang w:val="ru-RU"/>
         </w:rPr>
-        <w:instrText xml:space="preserve"> HYPERLINK \l _Toc1474078632 </w:instrText>
+        <w:instrText xml:space="preserve"> HYPERLINK \l _Toc415567050 </w:instrText>
       </w:r>
       <w:r>
         <w:rPr>
@@ -1061,7 +1061,7 @@
         <w:fldChar w:fldCharType="begin"/>
       </w:r>
       <w:r>
-        <w:instrText xml:space="preserve"> PAGEREF _Toc1474078632 \h </w:instrText>
+        <w:instrText xml:space="preserve"> PAGEREF _Toc415567050 \h </w:instrText>
       </w:r>
       <w:r>
         <w:fldChar w:fldCharType="separate"/>
@@ -1102,7 +1102,7 @@
           <w:szCs w:val="24"/>
           <w:lang w:val="ru-RU"/>
         </w:rPr>
-        <w:instrText xml:space="preserve"> HYPERLINK \l _Toc1230277084 </w:instrText>
+        <w:instrText xml:space="preserve"> HYPERLINK \l _Toc1733410821 </w:instrText>
       </w:r>
       <w:r>
         <w:rPr>
@@ -1126,13 +1126,13 @@
         <w:fldChar w:fldCharType="begin"/>
       </w:r>
       <w:r>
-        <w:instrText xml:space="preserve"> PAGEREF _Toc1230277084 \h </w:instrText>
+        <w:instrText xml:space="preserve"> PAGEREF _Toc1733410821 \h </w:instrText>
       </w:r>
       <w:r>
         <w:fldChar w:fldCharType="separate"/>
       </w:r>
       <w:r>
-        <w:t>4</w:t>
+        <w:t>5</w:t>
       </w:r>
       <w:r>
         <w:fldChar w:fldCharType="end"/>
@@ -1167,7 +1167,7 @@
           <w:szCs w:val="24"/>
           <w:lang w:val="ru-RU"/>
         </w:rPr>
-        <w:instrText xml:space="preserve"> HYPERLINK \l _Toc1520427007 </w:instrText>
+        <w:instrText xml:space="preserve"> HYPERLINK \l _Toc299125426 </w:instrText>
       </w:r>
       <w:r>
         <w:rPr>
@@ -1191,13 +1191,13 @@
         <w:fldChar w:fldCharType="begin"/>
       </w:r>
       <w:r>
-        <w:instrText xml:space="preserve"> PAGEREF _Toc1520427007 \h </w:instrText>
+        <w:instrText xml:space="preserve"> PAGEREF _Toc299125426 \h </w:instrText>
       </w:r>
       <w:r>
         <w:fldChar w:fldCharType="separate"/>
       </w:r>
       <w:r>
-        <w:t>4</w:t>
+        <w:t>5</w:t>
       </w:r>
       <w:r>
         <w:fldChar w:fldCharType="end"/>
@@ -1232,7 +1232,7 @@
           <w:szCs w:val="24"/>
           <w:lang w:val="ru-RU"/>
         </w:rPr>
-        <w:instrText xml:space="preserve"> HYPERLINK \l _Toc824742399 </w:instrText>
+        <w:instrText xml:space="preserve"> HYPERLINK \l _Toc1996738552 </w:instrText>
       </w:r>
       <w:r>
         <w:rPr>
@@ -1256,7 +1256,7 @@
         <w:fldChar w:fldCharType="begin"/>
       </w:r>
       <w:r>
-        <w:instrText xml:space="preserve"> PAGEREF _Toc824742399 \h </w:instrText>
+        <w:instrText xml:space="preserve"> PAGEREF _Toc1996738552 \h </w:instrText>
       </w:r>
       <w:r>
         <w:fldChar w:fldCharType="separate"/>
@@ -1297,7 +1297,7 @@
           <w:szCs w:val="24"/>
           <w:lang w:val="ru-RU"/>
         </w:rPr>
-        <w:instrText xml:space="preserve"> HYPERLINK \l _Toc216816128 </w:instrText>
+        <w:instrText xml:space="preserve"> HYPERLINK \l _Toc691118600 </w:instrText>
       </w:r>
       <w:r>
         <w:rPr>
@@ -1321,7 +1321,7 @@
         <w:fldChar w:fldCharType="begin"/>
       </w:r>
       <w:r>
-        <w:instrText xml:space="preserve"> PAGEREF _Toc216816128 \h </w:instrText>
+        <w:instrText xml:space="preserve"> PAGEREF _Toc691118600 \h </w:instrText>
       </w:r>
       <w:r>
         <w:fldChar w:fldCharType="separate"/>
@@ -1362,7 +1362,7 @@
           <w:szCs w:val="24"/>
           <w:lang w:val="ru-RU"/>
         </w:rPr>
-        <w:instrText xml:space="preserve"> HYPERLINK \l _Toc344159202 </w:instrText>
+        <w:instrText xml:space="preserve"> HYPERLINK \l _Toc665450983 </w:instrText>
       </w:r>
       <w:r>
         <w:rPr>
@@ -1386,13 +1386,13 @@
         <w:fldChar w:fldCharType="begin"/>
       </w:r>
       <w:r>
-        <w:instrText xml:space="preserve"> PAGEREF _Toc344159202 \h </w:instrText>
+        <w:instrText xml:space="preserve"> PAGEREF _Toc665450983 \h </w:instrText>
       </w:r>
       <w:r>
         <w:fldChar w:fldCharType="separate"/>
       </w:r>
       <w:r>
-        <w:t>5</w:t>
+        <w:t>6</w:t>
       </w:r>
       <w:r>
         <w:fldChar w:fldCharType="end"/>
@@ -1427,7 +1427,7 @@
           <w:szCs w:val="24"/>
           <w:lang w:val="ru-RU"/>
         </w:rPr>
-        <w:instrText xml:space="preserve"> HYPERLINK \l _Toc1644621090 </w:instrText>
+        <w:instrText xml:space="preserve"> HYPERLINK \l _Toc1516607933 </w:instrText>
       </w:r>
       <w:r>
         <w:rPr>
@@ -1451,13 +1451,13 @@
         <w:fldChar w:fldCharType="begin"/>
       </w:r>
       <w:r>
-        <w:instrText xml:space="preserve"> PAGEREF _Toc1644621090 \h </w:instrText>
+        <w:instrText xml:space="preserve"> PAGEREF _Toc1516607933 \h </w:instrText>
       </w:r>
       <w:r>
         <w:fldChar w:fldCharType="separate"/>
       </w:r>
       <w:r>
-        <w:t>5</w:t>
+        <w:t>6</w:t>
       </w:r>
       <w:r>
         <w:fldChar w:fldCharType="end"/>
@@ -1492,7 +1492,7 @@
           <w:szCs w:val="24"/>
           <w:lang w:val="ru-RU"/>
         </w:rPr>
-        <w:instrText xml:space="preserve"> HYPERLINK \l _Toc2014971096 </w:instrText>
+        <w:instrText xml:space="preserve"> HYPERLINK \l _Toc1832076879 </w:instrText>
       </w:r>
       <w:r>
         <w:rPr>
@@ -1516,13 +1516,13 @@
         <w:fldChar w:fldCharType="begin"/>
       </w:r>
       <w:r>
-        <w:instrText xml:space="preserve"> PAGEREF _Toc2014971096 \h </w:instrText>
+        <w:instrText xml:space="preserve"> PAGEREF _Toc1832076879 \h </w:instrText>
       </w:r>
       <w:r>
         <w:fldChar w:fldCharType="separate"/>
       </w:r>
       <w:r>
-        <w:t>5</w:t>
+        <w:t>6</w:t>
       </w:r>
       <w:r>
         <w:fldChar w:fldCharType="end"/>
@@ -1557,7 +1557,7 @@
           <w:szCs w:val="24"/>
           <w:lang w:val="ru-RU"/>
         </w:rPr>
-        <w:instrText xml:space="preserve"> HYPERLINK \l _Toc1060031244 </w:instrText>
+        <w:instrText xml:space="preserve"> HYPERLINK \l _Toc1959538956 </w:instrText>
       </w:r>
       <w:r>
         <w:rPr>
@@ -1581,7 +1581,7 @@
         <w:fldChar w:fldCharType="begin"/>
       </w:r>
       <w:r>
-        <w:instrText xml:space="preserve"> PAGEREF _Toc1060031244 \h </w:instrText>
+        <w:instrText xml:space="preserve"> PAGEREF _Toc1959538956 \h </w:instrText>
       </w:r>
       <w:r>
         <w:fldChar w:fldCharType="separate"/>
@@ -1622,7 +1622,7 @@
           <w:szCs w:val="24"/>
           <w:lang w:val="ru-RU"/>
         </w:rPr>
-        <w:instrText xml:space="preserve"> HYPERLINK \l _Toc144805701 </w:instrText>
+        <w:instrText xml:space="preserve"> HYPERLINK \l _Toc1037604068 </w:instrText>
       </w:r>
       <w:r>
         <w:rPr>
@@ -1646,7 +1646,7 @@
         <w:fldChar w:fldCharType="begin"/>
       </w:r>
       <w:r>
-        <w:instrText xml:space="preserve"> PAGEREF _Toc144805701 \h </w:instrText>
+        <w:instrText xml:space="preserve"> PAGEREF _Toc1037604068 \h </w:instrText>
       </w:r>
       <w:r>
         <w:fldChar w:fldCharType="separate"/>
@@ -1687,7 +1687,7 @@
           <w:szCs w:val="24"/>
           <w:lang w:val="ru-RU"/>
         </w:rPr>
-        <w:instrText xml:space="preserve"> HYPERLINK \l _Toc1377628211 </w:instrText>
+        <w:instrText xml:space="preserve"> HYPERLINK \l _Toc246131175 </w:instrText>
       </w:r>
       <w:r>
         <w:rPr>
@@ -1711,13 +1711,13 @@
         <w:fldChar w:fldCharType="begin"/>
       </w:r>
       <w:r>
-        <w:instrText xml:space="preserve"> PAGEREF _Toc1377628211 \h </w:instrText>
+        <w:instrText xml:space="preserve"> PAGEREF _Toc246131175 \h </w:instrText>
       </w:r>
       <w:r>
         <w:fldChar w:fldCharType="separate"/>
       </w:r>
       <w:r>
-        <w:t>6</w:t>
+        <w:t>7</w:t>
       </w:r>
       <w:r>
         <w:fldChar w:fldCharType="end"/>
@@ -1752,7 +1752,7 @@
           <w:szCs w:val="24"/>
           <w:lang w:val="ru-RU"/>
         </w:rPr>
-        <w:instrText xml:space="preserve"> HYPERLINK \l _Toc1194470575 </w:instrText>
+        <w:instrText xml:space="preserve"> HYPERLINK \l _Toc1286133941 </w:instrText>
       </w:r>
       <w:r>
         <w:rPr>
@@ -1776,13 +1776,13 @@
         <w:fldChar w:fldCharType="begin"/>
       </w:r>
       <w:r>
-        <w:instrText xml:space="preserve"> PAGEREF _Toc1194470575 \h </w:instrText>
+        <w:instrText xml:space="preserve"> PAGEREF _Toc1286133941 \h </w:instrText>
       </w:r>
       <w:r>
         <w:fldChar w:fldCharType="separate"/>
       </w:r>
       <w:r>
-        <w:t>6</w:t>
+        <w:t>7</w:t>
       </w:r>
       <w:r>
         <w:fldChar w:fldCharType="end"/>
@@ -1822,10 +1822,7 @@
           <w:lang w:val="ru-RU"/>
         </w:rPr>
       </w:pPr>
-      <w:bookmarkStart w:id="18" w:name="_GoBack"/>
-      <w:bookmarkEnd w:id="18"/>
       <w:bookmarkStart w:id="0" w:name="_Toc541418241"/>
-      <w:bookmarkStart w:id="1" w:name="_Toc1667353029"/>
       <w:r>
         <w:rPr>
           <w:rFonts w:hint="default"/>
@@ -1843,6 +1840,7 @@
           <w:lang w:val="ru-RU"/>
         </w:rPr>
       </w:pPr>
+      <w:bookmarkStart w:id="1" w:name="_Toc361194782"/>
       <w:r>
         <w:rPr>
           <w:rFonts w:hint="default"/>
@@ -2281,7 +2279,7 @@
           <w:lang w:val="ru-RU"/>
         </w:rPr>
       </w:pPr>
-      <w:bookmarkStart w:id="2" w:name="_Toc1140958279"/>
+      <w:bookmarkStart w:id="2" w:name="_Toc385691597"/>
       <w:r>
         <w:rPr>
           <w:lang w:val="ru-RU"/>
@@ -2299,7 +2297,7 @@
           <w:lang w:val="en-US"/>
         </w:rPr>
       </w:pPr>
-      <w:bookmarkStart w:id="3" w:name="_Toc1294087973"/>
+      <w:bookmarkStart w:id="3" w:name="_Toc2143380175"/>
       <w:r>
         <w:rPr>
           <w:rFonts w:hint="default"/>
@@ -2460,7 +2458,7 @@
           <w:lang w:val="ru-RU"/>
         </w:rPr>
       </w:pPr>
-      <w:bookmarkStart w:id="4" w:name="_Toc1668479783"/>
+      <w:bookmarkStart w:id="4" w:name="_Toc268192160"/>
       <w:r>
         <w:rPr>
           <w:rFonts w:hint="default"/>
@@ -2546,7 +2544,7 @@
           <w:lang w:val="ru-RU"/>
         </w:rPr>
       </w:pPr>
-      <w:bookmarkStart w:id="5" w:name="_Toc561537943"/>
+      <w:bookmarkStart w:id="5" w:name="_Toc1094246828"/>
       <w:r>
         <w:rPr>
           <w:rFonts w:hint="default"/>
@@ -2692,7 +2690,7 @@
           <w:lang w:val="ru-RU"/>
         </w:rPr>
       </w:pPr>
-      <w:bookmarkStart w:id="6" w:name="_Toc1474078632"/>
+      <w:bookmarkStart w:id="6" w:name="_Toc415567050"/>
       <w:r>
         <w:rPr>
           <w:rFonts w:hint="default"/>
@@ -3026,7 +3024,7 @@
           <w:lang w:val="ru-RU"/>
         </w:rPr>
       </w:pPr>
-      <w:bookmarkStart w:id="7" w:name="_Toc1230277084"/>
+      <w:bookmarkStart w:id="7" w:name="_Toc1733410821"/>
       <w:r>
         <w:rPr>
           <w:rFonts w:hint="default"/>
@@ -3149,7 +3147,7 @@
           <w:lang w:val="ru-RU"/>
         </w:rPr>
       </w:pPr>
-      <w:bookmarkStart w:id="8" w:name="_Toc1520427007"/>
+      <w:bookmarkStart w:id="8" w:name="_Toc299125426"/>
       <w:r>
         <w:rPr>
           <w:rFonts w:hint="default"/>
@@ -3265,7 +3263,7 @@
           <w:lang w:val="ru-RU"/>
         </w:rPr>
       </w:pPr>
-      <w:bookmarkStart w:id="9" w:name="_Toc824742399"/>
+      <w:bookmarkStart w:id="9" w:name="_Toc1996738552"/>
       <w:r>
         <w:rPr>
           <w:rFonts w:hint="default"/>
@@ -3388,7 +3386,7 @@
           <w:lang w:val="ru-RU"/>
         </w:rPr>
       </w:pPr>
-      <w:bookmarkStart w:id="10" w:name="_Toc216816128"/>
+      <w:bookmarkStart w:id="10" w:name="_Toc691118600"/>
       <w:r>
         <w:rPr>
           <w:rFonts w:hint="default"/>
@@ -3497,7 +3495,7 @@
           <w:lang w:val="ru-RU"/>
         </w:rPr>
       </w:pPr>
-      <w:bookmarkStart w:id="11" w:name="_Toc344159202"/>
+      <w:bookmarkStart w:id="11" w:name="_Toc665450983"/>
       <w:r>
         <w:rPr>
           <w:rFonts w:hint="default"/>
@@ -3606,7 +3604,7 @@
           <w:lang w:val="ru-RU"/>
         </w:rPr>
       </w:pPr>
-      <w:bookmarkStart w:id="12" w:name="_Toc1644621090"/>
+      <w:bookmarkStart w:id="12" w:name="_Toc1516607933"/>
       <w:r>
         <w:rPr>
           <w:rFonts w:hint="default"/>
@@ -3744,7 +3742,7 @@
           <w:lang w:val="ru-RU"/>
         </w:rPr>
       </w:pPr>
-      <w:bookmarkStart w:id="13" w:name="_Toc2014971096"/>
+      <w:bookmarkStart w:id="13" w:name="_Toc1832076879"/>
       <w:r>
         <w:rPr>
           <w:rFonts w:hint="default"/>
@@ -3823,7 +3821,7 @@
           <w:lang w:val="ru-RU"/>
         </w:rPr>
       </w:pPr>
-      <w:bookmarkStart w:id="14" w:name="_Toc1060031244"/>
+      <w:bookmarkStart w:id="14" w:name="_Toc1959538956"/>
       <w:r>
         <w:rPr>
           <w:rFonts w:hint="default"/>
@@ -3917,7 +3915,7 @@
           <w:lang w:val="ru-RU"/>
         </w:rPr>
       </w:pPr>
-      <w:bookmarkStart w:id="15" w:name="_Toc144805701"/>
+      <w:bookmarkStart w:id="15" w:name="_Toc1037604068"/>
       <w:r>
         <w:rPr>
           <w:rFonts w:hint="default"/>
@@ -4071,7 +4069,7 @@
           <w:lang w:val="ru-RU"/>
         </w:rPr>
       </w:pPr>
-      <w:bookmarkStart w:id="16" w:name="_Toc1377628211"/>
+      <w:bookmarkStart w:id="16" w:name="_Toc246131175"/>
       <w:r>
         <w:rPr>
           <w:rFonts w:hint="default"/>
@@ -4083,6 +4081,7 @@
     </w:p>
     <w:p>
       <w:pPr>
+        <w:jc w:val="both"/>
         <w:rPr>
           <w:rFonts w:hint="default"/>
           <w:lang w:val="ru-RU"/>
@@ -4183,7 +4182,7 @@
           <w:lang w:val="ru-RU"/>
         </w:rPr>
       </w:pPr>
-      <w:bookmarkStart w:id="17" w:name="_Toc1194470575"/>
+      <w:bookmarkStart w:id="17" w:name="_Toc1286133941"/>
       <w:r>
         <w:rPr>
           <w:rFonts w:hint="default"/>
@@ -4192,6 +4191,8 @@
         <w:t>Литература</w:t>
       </w:r>
       <w:bookmarkEnd w:id="17"/>
+      <w:bookmarkStart w:id="18" w:name="_GoBack"/>
+      <w:bookmarkEnd w:id="18"/>
     </w:p>
     <w:p>
       <w:pPr>
@@ -4199,6 +4200,7 @@
           <w:ilvl w:val="0"/>
           <w:numId w:val="1"/>
         </w:numPr>
+        <w:jc w:val="both"/>
         <w:rPr>
           <w:rFonts w:hint="default"/>
           <w:lang w:val="ru-RU"/>
@@ -4247,6 +4249,7 @@
           <w:numId w:val="1"/>
         </w:numPr>
         <w:ind w:left="0" w:leftChars="0" w:firstLine="0" w:firstLineChars="0"/>
+        <w:jc w:val="both"/>
         <w:rPr>
           <w:rFonts w:hint="default"/>
           <w:lang w:val="ru-RU"/>

</xml_diff>